<commit_message>
Add initial CV files
</commit_message>
<xml_diff>
--- a/CV - Software Tester-Vallabhaneni.docx
+++ b/CV - Software Tester-Vallabhaneni.docx
@@ -21,6 +21,15 @@
         </w:rPr>
         <w:t>SREELATHA VALLABHANENI</w:t>
       </w:r>
+      <w:r>
+        <w:rPr>
+          <w:rFonts w:cstheme="minorHAnsi"/>
+          <w:b/>
+          <w:sz w:val="28"/>
+          <w:szCs w:val="28"/>
+        </w:rPr>
+        <w:t xml:space="preserve">                                 </w:t>
+      </w:r>
     </w:p>
     <w:p>
       <w:pPr>
@@ -108,13 +117,37 @@
     <w:p>
       <w:pPr>
         <w:spacing w:after="0" w:line="240" w:lineRule="auto"/>
-        <w:jc w:val="center"/>
         <w:rPr>
           <w:rFonts w:ascii="Times New Roman" w:hAnsi="Times New Roman" w:cs="Times New Roman"/>
           <w:sz w:val="24"/>
           <w:szCs w:val="24"/>
         </w:rPr>
       </w:pPr>
+      <w:r>
+        <w:t xml:space="preserve"> Web CV Link    </w:t>
+      </w:r>
+      <w:r>
+        <w:fldChar w:fldCharType="begin"/>
+      </w:r>
+      <w:r>
+        <w:instrText xml:space="preserve"> HYPERLINK "https://sreelatha99.github.io/CV/" </w:instrText>
+      </w:r>
+      <w:r>
+        <w:fldChar w:fldCharType="separate"/>
+      </w:r>
+      <w:r>
+        <w:rPr>
+          <w:rStyle w:val="Hyperlink"/>
+          <w:rFonts w:ascii="Segoe UI" w:hAnsi="Segoe UI" w:cs="Segoe UI"/>
+          <w:color w:val="0366D6"/>
+          <w:sz w:val="21"/>
+          <w:szCs w:val="21"/>
+        </w:rPr>
+        <w:t>https://sreelatha99.github.io/CV/</w:t>
+      </w:r>
+      <w:r>
+        <w:fldChar w:fldCharType="end"/>
+      </w:r>
     </w:p>
     <w:p>
       <w:pPr>
@@ -1260,25 +1293,7 @@
           <w:sz w:val="24"/>
           <w:szCs w:val="24"/>
         </w:rPr>
-        <w:t xml:space="preserve"> </w:t>
-      </w:r>
-      <w:proofErr w:type="spellStart"/>
-      <w:r>
-        <w:rPr>
-          <w:rFonts w:cstheme="minorHAnsi"/>
-          <w:sz w:val="24"/>
-          <w:szCs w:val="24"/>
-        </w:rPr>
-        <w:t>testscenarios</w:t>
-      </w:r>
-      <w:proofErr w:type="spellEnd"/>
-      <w:r>
-        <w:rPr>
-          <w:rFonts w:cstheme="minorHAnsi"/>
-          <w:sz w:val="24"/>
-          <w:szCs w:val="24"/>
-        </w:rPr>
-        <w:t>, Test case designing and test case preparing.</w:t>
+        <w:t xml:space="preserve"> testscenarios, Test case designing and test case preparing.</w:t>
       </w:r>
     </w:p>
     <w:p>
@@ -6232,6 +6247,18 @@
       <w:color w:val="365F91" w:themeColor="accent1" w:themeShade="BF"/>
       <w:sz w:val="28"/>
       <w:szCs w:val="28"/>
+    </w:rPr>
+  </w:style>
+  <w:style w:type="character" w:styleId="FollowedHyperlink">
+    <w:name w:val="FollowedHyperlink"/>
+    <w:basedOn w:val="DefaultParagraphFont"/>
+    <w:uiPriority w:val="99"/>
+    <w:semiHidden/>
+    <w:unhideWhenUsed/>
+    <w:rsid w:val="00F92B9A"/>
+    <w:rPr>
+      <w:color w:val="800080" w:themeColor="followedHyperlink"/>
+      <w:u w:val="single"/>
     </w:rPr>
   </w:style>
 </w:styles>
@@ -6525,7 +6552,7 @@
 </file>
 
 <file path=customXml/itemProps1.xml><?xml version="1.0" encoding="utf-8"?>
-<ds:datastoreItem xmlns:ds="http://schemas.openxmlformats.org/officeDocument/2006/customXml" ds:itemID="{2568EB54-15D4-4760-B6E1-CCB3C0F62872}">
+<ds:datastoreItem xmlns:ds="http://schemas.openxmlformats.org/officeDocument/2006/customXml" ds:itemID="{8019A498-1607-47C5-8752-E4C8C53CBEBF}">
   <ds:schemaRefs>
     <ds:schemaRef ds:uri="http://schemas.openxmlformats.org/officeDocument/2006/bibliography"/>
   </ds:schemaRefs>

</xml_diff>